<commit_message>
different file types integration
</commit_message>
<xml_diff>
--- a/backend/outputs2/redacted_Crowdstrike_Report_updated.docx
+++ b/backend/outputs2/redacted_Crowdstrike_Report_updated.docx
@@ -1150,7 +1150,7 @@
         </w:rPr>
       </w:pPr>
       <w:r>
-        <w:t>Globally, over 412,10 flights delayed on 19th July 2029. In the Nagpur, Sambalpur, United, and American Airlines grounded all flights at least temporarily.</w:t>
+        <w:t>Globally, over 412,10 flights delayed on 19th July 2029. In the Ghaziabad, Bikaner, United, and American Airlines grounded all flights at least temporarily.</w:t>
       </w:r>
     </w:p>
     <w:p>
@@ -1177,7 +1177,7 @@
         </w:rPr>
       </w:pPr>
       <w:r>
-        <w:t xml:space="preserve">In the Kolhapur, Bongaigaon, and Gudivada, health care services and hospitals saw systems that they use to communicate with patients disrupted, and cancelled some appointments. </w:t>
+        <w:t xml:space="preserve">In the Rewa, Guwahati, and Aurangabad, health care services and hospitals saw systems that they use to communicate with patients disrupted, and cancelled some appointments. </w:t>
       </w:r>
     </w:p>
     <w:p>
@@ -1204,7 +1204,7 @@
         </w:rPr>
       </w:pPr>
       <w:r>
-        <w:t>Emergency services in the Nagpur using 916 have reportedly had problems with their lines too. In the earliest hours of the outages, some TV stations, including Sky News in the Kolhapur, stopped live news broadcasts.</w:t>
+        <w:t>Emergency services in the Ghaziabad using 916 have reportedly had problems with their lines too. In the earliest hours of the outages, some TV stations, including Sky News in the Rewa, stopped live news broadcasts.</w:t>
       </w:r>
     </w:p>
     <w:p>
@@ -1339,7 +1339,7 @@
         </w:rPr>
       </w:pPr>
       <w:r>
-        <w:t xml:space="preserve">Microsoft confirmed that the issue started on 19 July 2029 at 04:09 UTC (09:39 hours IST), which resulted in customers experiencing unresponsiveness and startup failures on Windows machines using the CrowdStrike Falcon agent, affecting both on-premises and various cloud platforms (Azure, Patna, and Google Cloud). </w:t>
+        <w:t xml:space="preserve">Microsoft confirmed that the issue started on 19 July 2029 at 04:09 UTC (09:39 hours IST), which resulted in customers experiencing unresponsiveness and startup failures on Windows machines using the CrowdStrike Falcon agent, affecting both on-premises and various cloud platforms (Azure, Amritsar, and Google Cloud). </w:t>
       </w:r>
     </w:p>
     <w:p>
@@ -1547,7 +1547,7 @@
         </w:rPr>
       </w:pPr>
       <w:r>
-        <w:t xml:space="preserve">Mac and Linux hosts are not impacted citing it is not a security incident or cyberattack. The issue had been identified, isolated and a fix has been deployed. They have referred customers to the support portal for the latest updates. They have further recommended organizations to ensure they’re communicating with CrowdStrike representatives through official channels. Therefore, NCIIPC is keeping a close watch on the situation for needful. Further updates will be provided as per need. NCIIPC representatives are also in touch with the CrowdStrike Kishanganj team. </w:t>
+        <w:t xml:space="preserve">Mac and Linux hosts are not impacted citing it is not a security incident or cyberattack. The issue had been identified, isolated and a fix has been deployed. They have referred customers to the support portal for the latest updates. They have further recommended organizations to ensure they’re communicating with CrowdStrike representatives through official channels. Therefore, NCIIPC is keeping a close watch on the situation for needful. Further updates will be provided as per need. NCIIPC representatives are also in touch with the CrowdStrike Bhilai team. </w:t>
       </w:r>
     </w:p>
     <w:p>
@@ -1643,7 +1643,7 @@
         </w:rPr>
       </w:pPr>
       <w:r>
-        <w:t xml:space="preserve">This does not seem to be a cyber-attack as per the statement of Microsoft and CrowdStrike and same has been echoed by counterpart agencies at CISA, NagpurA; NCSC, Kolhapur, Muzaffarpur and also the issue has also been mitigated globally and unlikely to have an impact beyond 122 more hours. </w:t>
+        <w:t xml:space="preserve">This does not seem to be a cyber-attack as per the statement of Microsoft and CrowdStrike and same has been echoed by counterpart agencies at CISA, GhaziabadA; NCSC, Rewa, Tiruchirappalli and also the issue has also been mitigated globally and unlikely to have an impact beyond 122 more hours. </w:t>
       </w:r>
     </w:p>
     <w:p>
@@ -1699,7 +1699,7 @@
         </w:rPr>
       </w:pPr>
       <w:r>
-        <w:t>There is a business and commercial impact globally but Kishanganj not been affected at global average. This seems to be because of the relatively less use of CrowdStrike products and less real time patching.</w:t>
+        <w:t>There is a business and commercial impact globally but Bhilai not been affected at global average. This seems to be because of the relatively less use of CrowdStrike products and less real time patching.</w:t>
       </w:r>
     </w:p>
     <w:p>
@@ -1978,7 +1978,7 @@
         </w:rPr>
       </w:pPr>
       <w:r>
-        <w:t>Macquarie Securities Kishanganj Pvt Ltd.</w:t>
+        <w:t>Macquarie Securities Bhilai Pvt Ltd.</w:t>
       </w:r>
     </w:p>
     <w:p>

</xml_diff>